<commit_message>
Added PR in report
</commit_message>
<xml_diff>
--- a/ai_11/roman_bodnar/epic_3_pactice_and_labs_report_roman_bodnar.docx
+++ b/ai_11/roman_bodnar/epic_3_pactice_and_labs_report_roman_bodnar.docx
@@ -13343,8 +13343,30 @@
             <w14:round/>
           </w14:textOutline>
         </w:rPr>
-        <w:t>:</w:t>
-      </w:r>
+        <w:t xml:space="preserve">: </w:t>
+      </w:r>
+      <w:hyperlink r:id="rId23" w:history="1">
+        <w:r>
+          <w:rPr>
+            <w:rStyle w:val="Hyperlink"/>
+            <w:rFonts w:ascii="Times New Roman" w:hAnsi="Times New Roman" w:cs="Times New Roman"/>
+            <w:sz w:val="24"/>
+            <w:szCs w:val="24"/>
+            <w:lang w:val="en-US"/>
+            <w14:shadow w14:blurRad="38100" w14:dist="25400" w14:dir="5400000" w14:sx="100000" w14:sy="100000" w14:kx="0" w14:ky="0" w14:algn="ctr">
+              <w14:srgbClr w14:val="6E747A">
+                <w14:alpha w14:val="57000"/>
+              </w14:srgbClr>
+            </w14:shadow>
+            <w14:textOutline w14:w="0" w14:cap="flat" w14:cmpd="sng" w14:algn="ctr">
+              <w14:noFill/>
+              <w14:prstDash w14:val="solid"/>
+              <w14:round/>
+            </w14:textOutline>
+          </w:rPr>
+          <w:t>https://github.com/artificial-intelligence-department/ai_programming_playground/pull/622</w:t>
+        </w:r>
+      </w:hyperlink>
     </w:p>
     <w:p>
       <w:pPr>

</xml_diff>